<commit_message>
practice 2. checking if a phrase ends with another word
</commit_message>
<xml_diff>
--- a/PSWC_WEEK5_StudentCopy.docx
+++ b/PSWC_WEEK5_StudentCopy.docx
@@ -3320,9 +3320,6 @@
           <w:p>
             <w:pPr>
               <w:pStyle w:val="TextBody"/>
-              <w:spacing w:lineRule="auto" w:line="240" w:before="0" w:after="0"/>
-              <w:ind w:right="716" w:hanging="0"/>
-              <w:jc w:val="both"/>
               <w:rPr/>
             </w:pPr>
             <w:r>
@@ -3333,21 +3330,399 @@
           <w:p>
             <w:pPr>
               <w:pStyle w:val="TextBody"/>
-              <w:spacing w:lineRule="auto" w:line="240" w:before="0" w:after="0"/>
-              <w:ind w:right="716" w:hanging="0"/>
-              <w:jc w:val="both"/>
-              <w:rPr/>
-            </w:pPr>
-            <w:r>
-              <w:rPr/>
-            </w:r>
-          </w:p>
-          <w:p>
-            <w:pPr>
-              <w:pStyle w:val="TextBody"/>
-              <w:spacing w:lineRule="auto" w:line="240" w:before="0" w:after="0"/>
-              <w:ind w:right="716" w:hanging="0"/>
-              <w:jc w:val="both"/>
+              <w:rPr/>
+            </w:pPr>
+            <w:r>
+              <w:rPr/>
+              <w:t>#include &lt;stdio.h&gt;</w:t>
+            </w:r>
+          </w:p>
+          <w:p>
+            <w:pPr>
+              <w:pStyle w:val="TextBody"/>
+              <w:rPr/>
+            </w:pPr>
+            <w:r>
+              <w:rPr/>
+              <w:t>#include "Question4_repeat.c"</w:t>
+            </w:r>
+          </w:p>
+          <w:p>
+            <w:pPr>
+              <w:pStyle w:val="TextBody"/>
+              <w:rPr/>
+            </w:pPr>
+            <w:r>
+              <w:rPr/>
+              <w:t>int main()</w:t>
+            </w:r>
+          </w:p>
+          <w:p>
+            <w:pPr>
+              <w:pStyle w:val="TextBody"/>
+              <w:rPr/>
+            </w:pPr>
+            <w:r>
+              <w:rPr/>
+              <w:t>{</w:t>
+            </w:r>
+          </w:p>
+          <w:p>
+            <w:pPr>
+              <w:pStyle w:val="TextBody"/>
+              <w:rPr/>
+            </w:pPr>
+            <w:r>
+              <w:rPr/>
+              <w:t>char s1[100], s2[100];</w:t>
+            </w:r>
+          </w:p>
+          <w:p>
+            <w:pPr>
+              <w:pStyle w:val="TextBody"/>
+              <w:rPr/>
+            </w:pPr>
+            <w:r>
+              <w:rPr/>
+              <w:t>int n;</w:t>
+            </w:r>
+          </w:p>
+          <w:p>
+            <w:pPr>
+              <w:pStyle w:val="TextBody"/>
+              <w:rPr/>
+            </w:pPr>
+            <w:r>
+              <w:rPr/>
+            </w:r>
+          </w:p>
+          <w:p>
+            <w:pPr>
+              <w:pStyle w:val="TextBody"/>
+              <w:rPr/>
+            </w:pPr>
+            <w:r>
+              <w:rPr/>
+              <w:t>printf("enter the 1st string\n");</w:t>
+            </w:r>
+          </w:p>
+          <w:p>
+            <w:pPr>
+              <w:pStyle w:val="TextBody"/>
+              <w:rPr/>
+            </w:pPr>
+            <w:r>
+              <w:rPr/>
+              <w:t>scanf("%s", s1);</w:t>
+            </w:r>
+          </w:p>
+          <w:p>
+            <w:pPr>
+              <w:pStyle w:val="TextBody"/>
+              <w:rPr/>
+            </w:pPr>
+            <w:r>
+              <w:rPr/>
+            </w:r>
+          </w:p>
+          <w:p>
+            <w:pPr>
+              <w:pStyle w:val="TextBody"/>
+              <w:rPr/>
+            </w:pPr>
+            <w:r>
+              <w:rPr/>
+              <w:t>printf("enter the 2nd string\n");</w:t>
+            </w:r>
+          </w:p>
+          <w:p>
+            <w:pPr>
+              <w:pStyle w:val="TextBody"/>
+              <w:rPr/>
+            </w:pPr>
+            <w:r>
+              <w:rPr/>
+              <w:t>scanf("%s", s2);</w:t>
+            </w:r>
+          </w:p>
+          <w:p>
+            <w:pPr>
+              <w:pStyle w:val="TextBody"/>
+              <w:rPr/>
+            </w:pPr>
+            <w:r>
+              <w:rPr/>
+            </w:r>
+          </w:p>
+          <w:p>
+            <w:pPr>
+              <w:pStyle w:val="TextBody"/>
+              <w:rPr/>
+            </w:pPr>
+            <w:r>
+              <w:rPr/>
+              <w:t>printf("Enter the number of times you want to append\n");</w:t>
+            </w:r>
+          </w:p>
+          <w:p>
+            <w:pPr>
+              <w:pStyle w:val="TextBody"/>
+              <w:rPr/>
+            </w:pPr>
+            <w:r>
+              <w:rPr/>
+              <w:t>scanf("%d", &amp;n);</w:t>
+            </w:r>
+          </w:p>
+          <w:p>
+            <w:pPr>
+              <w:pStyle w:val="TextBody"/>
+              <w:rPr/>
+            </w:pPr>
+            <w:r>
+              <w:rPr/>
+            </w:r>
+          </w:p>
+          <w:p>
+            <w:pPr>
+              <w:pStyle w:val="TextBody"/>
+              <w:rPr/>
+            </w:pPr>
+            <w:r>
+              <w:rPr/>
+              <w:t>printf("Concatenated string is %s\n", my_strncat(s1, s2, n));</w:t>
+            </w:r>
+          </w:p>
+          <w:p>
+            <w:pPr>
+              <w:pStyle w:val="TextBody"/>
+              <w:rPr/>
+            </w:pPr>
+            <w:r>
+              <w:rPr/>
+              <w:t>return 0;</w:t>
+            </w:r>
+          </w:p>
+          <w:p>
+            <w:pPr>
+              <w:pStyle w:val="TextBody"/>
+              <w:rPr/>
+            </w:pPr>
+            <w:r>
+              <w:rPr/>
+              <w:t>}</w:t>
+            </w:r>
+          </w:p>
+          <w:p>
+            <w:pPr>
+              <w:pStyle w:val="TextBody"/>
+              <w:rPr/>
+            </w:pPr>
+            <w:r>
+              <w:rPr/>
+            </w:r>
+          </w:p>
+          <w:p>
+            <w:pPr>
+              <w:pStyle w:val="TextBody"/>
+              <w:rPr/>
+            </w:pPr>
+            <w:r>
+              <w:rPr/>
+              <w:t>#include &lt;stdio.h&gt;</w:t>
+            </w:r>
+          </w:p>
+          <w:p>
+            <w:pPr>
+              <w:pStyle w:val="TextBody"/>
+              <w:rPr/>
+            </w:pPr>
+            <w:r>
+              <w:rPr/>
+            </w:r>
+          </w:p>
+          <w:p>
+            <w:pPr>
+              <w:pStyle w:val="TextBody"/>
+              <w:rPr/>
+            </w:pPr>
+            <w:r>
+              <w:rPr/>
+              <w:t>void my_strcat(char *d, const char *s)</w:t>
+            </w:r>
+          </w:p>
+          <w:p>
+            <w:pPr>
+              <w:pStyle w:val="TextBody"/>
+              <w:rPr/>
+            </w:pPr>
+            <w:r>
+              <w:rPr/>
+              <w:t>{</w:t>
+            </w:r>
+          </w:p>
+          <w:p>
+            <w:pPr>
+              <w:pStyle w:val="TextBody"/>
+              <w:rPr/>
+            </w:pPr>
+            <w:r>
+              <w:rPr/>
+              <w:t>while (*d)</w:t>
+            </w:r>
+          </w:p>
+          <w:p>
+            <w:pPr>
+              <w:pStyle w:val="TextBody"/>
+              <w:rPr/>
+            </w:pPr>
+            <w:r>
+              <w:rPr/>
+              <w:t>{</w:t>
+            </w:r>
+          </w:p>
+          <w:p>
+            <w:pPr>
+              <w:pStyle w:val="TextBody"/>
+              <w:rPr/>
+            </w:pPr>
+            <w:r>
+              <w:rPr/>
+              <w:t>d++;</w:t>
+            </w:r>
+          </w:p>
+          <w:p>
+            <w:pPr>
+              <w:pStyle w:val="TextBody"/>
+              <w:rPr/>
+            </w:pPr>
+            <w:r>
+              <w:rPr/>
+              <w:t>}</w:t>
+            </w:r>
+          </w:p>
+          <w:p>
+            <w:pPr>
+              <w:pStyle w:val="TextBody"/>
+              <w:rPr/>
+            </w:pPr>
+            <w:r>
+              <w:rPr/>
+              <w:t>while (*d++ = *s++);</w:t>
+            </w:r>
+          </w:p>
+          <w:p>
+            <w:pPr>
+              <w:pStyle w:val="TextBody"/>
+              <w:rPr/>
+            </w:pPr>
+            <w:r>
+              <w:rPr/>
+              <w:t>}</w:t>
+            </w:r>
+          </w:p>
+          <w:p>
+            <w:pPr>
+              <w:pStyle w:val="TextBody"/>
+              <w:rPr/>
+            </w:pPr>
+            <w:r>
+              <w:rPr/>
+            </w:r>
+          </w:p>
+          <w:p>
+            <w:pPr>
+              <w:pStyle w:val="TextBody"/>
+              <w:rPr/>
+            </w:pPr>
+            <w:r>
+              <w:rPr/>
+              <w:t>char *my_strncat(char *d1, const char *s1, int n)</w:t>
+            </w:r>
+          </w:p>
+          <w:p>
+            <w:pPr>
+              <w:pStyle w:val="TextBody"/>
+              <w:rPr/>
+            </w:pPr>
+            <w:r>
+              <w:rPr/>
+              <w:t>{</w:t>
+            </w:r>
+          </w:p>
+          <w:p>
+            <w:pPr>
+              <w:pStyle w:val="TextBody"/>
+              <w:rPr/>
+            </w:pPr>
+            <w:r>
+              <w:rPr/>
+              <w:t>for (int i = 0; i &lt; n; i++)</w:t>
+            </w:r>
+          </w:p>
+          <w:p>
+            <w:pPr>
+              <w:pStyle w:val="TextBody"/>
+              <w:rPr/>
+            </w:pPr>
+            <w:r>
+              <w:rPr/>
+              <w:t>{</w:t>
+            </w:r>
+          </w:p>
+          <w:p>
+            <w:pPr>
+              <w:pStyle w:val="TextBody"/>
+              <w:rPr/>
+            </w:pPr>
+            <w:r>
+              <w:rPr/>
+              <w:t>my_strcat(d1, s1);</w:t>
+            </w:r>
+          </w:p>
+          <w:p>
+            <w:pPr>
+              <w:pStyle w:val="TextBody"/>
+              <w:rPr/>
+            </w:pPr>
+            <w:r>
+              <w:rPr/>
+              <w:t>}</w:t>
+            </w:r>
+          </w:p>
+          <w:p>
+            <w:pPr>
+              <w:pStyle w:val="TextBody"/>
+              <w:rPr/>
+            </w:pPr>
+            <w:r>
+              <w:rPr/>
+              <w:t>return d1;</w:t>
+            </w:r>
+          </w:p>
+          <w:p>
+            <w:pPr>
+              <w:pStyle w:val="TextBody"/>
+              <w:rPr/>
+            </w:pPr>
+            <w:r>
+              <w:rPr/>
+              <w:t>}</w:t>
+            </w:r>
+          </w:p>
+          <w:p>
+            <w:pPr>
+              <w:pStyle w:val="TextBody"/>
+              <w:rPr/>
+            </w:pPr>
+            <w:r>
+              <w:rPr/>
+            </w:r>
+          </w:p>
+          <w:p>
+            <w:pPr>
+              <w:pStyle w:val="TextBody"/>
+              <w:spacing w:before="0" w:after="140"/>
               <w:rPr/>
             </w:pPr>
             <w:r>
@@ -3676,14 +4051,379 @@
           <w:p>
             <w:pPr>
               <w:pStyle w:val="TextBody"/>
-              <w:spacing w:lineRule="auto" w:line="240" w:before="0" w:after="0"/>
-              <w:ind w:right="716" w:hanging="0"/>
-              <w:jc w:val="both"/>
               <w:rPr/>
             </w:pPr>
             <w:r>
               <w:rPr/>
               <w:t>Program:</w:t>
+            </w:r>
+          </w:p>
+          <w:p>
+            <w:pPr>
+              <w:pStyle w:val="TextBody"/>
+              <w:rPr/>
+            </w:pPr>
+            <w:r>
+              <w:rPr/>
+              <w:t>#include &lt;stdio.h&gt;</w:t>
+            </w:r>
+          </w:p>
+          <w:p>
+            <w:pPr>
+              <w:pStyle w:val="TextBody"/>
+              <w:rPr/>
+            </w:pPr>
+            <w:r>
+              <w:rPr/>
+              <w:t>#include "practice1_counting.c"</w:t>
+            </w:r>
+          </w:p>
+          <w:p>
+            <w:pPr>
+              <w:pStyle w:val="TextBody"/>
+              <w:rPr/>
+            </w:pPr>
+            <w:r>
+              <w:rPr/>
+            </w:r>
+          </w:p>
+          <w:p>
+            <w:pPr>
+              <w:pStyle w:val="TextBody"/>
+              <w:rPr/>
+            </w:pPr>
+            <w:r>
+              <w:rPr/>
+              <w:t>int main()</w:t>
+            </w:r>
+          </w:p>
+          <w:p>
+            <w:pPr>
+              <w:pStyle w:val="TextBody"/>
+              <w:rPr/>
+            </w:pPr>
+            <w:r>
+              <w:rPr/>
+              <w:t>{</w:t>
+            </w:r>
+          </w:p>
+          <w:p>
+            <w:pPr>
+              <w:pStyle w:val="TextBody"/>
+              <w:rPr/>
+            </w:pPr>
+            <w:r>
+              <w:rPr/>
+              <w:t>char s[20];</w:t>
+            </w:r>
+          </w:p>
+          <w:p>
+            <w:pPr>
+              <w:pStyle w:val="TextBody"/>
+              <w:rPr/>
+            </w:pPr>
+            <w:r>
+              <w:rPr/>
+              <w:t>printf("Enter the string: \n");</w:t>
+            </w:r>
+          </w:p>
+          <w:p>
+            <w:pPr>
+              <w:pStyle w:val="TextBody"/>
+              <w:rPr/>
+            </w:pPr>
+            <w:r>
+              <w:rPr/>
+              <w:t>scanf("%[^\n]s", s);</w:t>
+            </w:r>
+          </w:p>
+          <w:p>
+            <w:pPr>
+              <w:pStyle w:val="TextBody"/>
+              <w:rPr/>
+            </w:pPr>
+            <w:r>
+              <w:rPr/>
+              <w:t>countchar(s);</w:t>
+            </w:r>
+          </w:p>
+          <w:p>
+            <w:pPr>
+              <w:pStyle w:val="TextBody"/>
+              <w:rPr/>
+            </w:pPr>
+            <w:r>
+              <w:rPr/>
+              <w:t>return 0;</w:t>
+            </w:r>
+          </w:p>
+          <w:p>
+            <w:pPr>
+              <w:pStyle w:val="TextBody"/>
+              <w:rPr/>
+            </w:pPr>
+            <w:r>
+              <w:rPr/>
+              <w:t>}</w:t>
+            </w:r>
+          </w:p>
+          <w:p>
+            <w:pPr>
+              <w:pStyle w:val="TextBody"/>
+              <w:rPr/>
+            </w:pPr>
+            <w:r>
+              <w:rPr/>
+            </w:r>
+          </w:p>
+          <w:p>
+            <w:pPr>
+              <w:pStyle w:val="TextBody"/>
+              <w:rPr/>
+            </w:pPr>
+            <w:r>
+              <w:rPr/>
+              <w:t>#include &lt;stdio.h&gt;</w:t>
+            </w:r>
+          </w:p>
+          <w:p>
+            <w:pPr>
+              <w:pStyle w:val="TextBody"/>
+              <w:rPr/>
+            </w:pPr>
+            <w:r>
+              <w:rPr/>
+              <w:t>#include &lt;string.h&gt;</w:t>
+            </w:r>
+          </w:p>
+          <w:p>
+            <w:pPr>
+              <w:pStyle w:val="TextBody"/>
+              <w:rPr/>
+            </w:pPr>
+            <w:r>
+              <w:rPr/>
+              <w:t>int countchar(char *s)</w:t>
+            </w:r>
+          </w:p>
+          <w:p>
+            <w:pPr>
+              <w:pStyle w:val="TextBody"/>
+              <w:rPr/>
+            </w:pPr>
+            <w:r>
+              <w:rPr/>
+              <w:t>{</w:t>
+            </w:r>
+          </w:p>
+          <w:p>
+            <w:pPr>
+              <w:pStyle w:val="TextBody"/>
+              <w:rPr/>
+            </w:pPr>
+            <w:r>
+              <w:rPr/>
+              <w:t>int i, j, count;</w:t>
+            </w:r>
+          </w:p>
+          <w:p>
+            <w:pPr>
+              <w:pStyle w:val="TextBody"/>
+              <w:rPr/>
+            </w:pPr>
+            <w:r>
+              <w:rPr/>
+              <w:t>int len = strlen(s);</w:t>
+            </w:r>
+          </w:p>
+          <w:p>
+            <w:pPr>
+              <w:pStyle w:val="TextBody"/>
+              <w:rPr/>
+            </w:pPr>
+            <w:r>
+              <w:rPr/>
+              <w:t>for (i = 0; i &lt; len; i++)</w:t>
+            </w:r>
+          </w:p>
+          <w:p>
+            <w:pPr>
+              <w:pStyle w:val="TextBody"/>
+              <w:rPr/>
+            </w:pPr>
+            <w:r>
+              <w:rPr/>
+              <w:t>{</w:t>
+            </w:r>
+          </w:p>
+          <w:p>
+            <w:pPr>
+              <w:pStyle w:val="TextBody"/>
+              <w:rPr/>
+            </w:pPr>
+            <w:r>
+              <w:rPr/>
+              <w:t>count = 0;</w:t>
+            </w:r>
+          </w:p>
+          <w:p>
+            <w:pPr>
+              <w:pStyle w:val="TextBody"/>
+              <w:rPr/>
+            </w:pPr>
+            <w:r>
+              <w:rPr/>
+              <w:t>for (j = 0; j &lt; len; j++)</w:t>
+            </w:r>
+          </w:p>
+          <w:p>
+            <w:pPr>
+              <w:pStyle w:val="TextBody"/>
+              <w:rPr/>
+            </w:pPr>
+            <w:r>
+              <w:rPr/>
+              <w:t>if (s[i] == s[j] &amp;&amp; s[j] != '\0')</w:t>
+            </w:r>
+          </w:p>
+          <w:p>
+            <w:pPr>
+              <w:pStyle w:val="TextBody"/>
+              <w:rPr/>
+            </w:pPr>
+            <w:r>
+              <w:rPr/>
+              <w:t>count++;</w:t>
+            </w:r>
+          </w:p>
+          <w:p>
+            <w:pPr>
+              <w:pStyle w:val="TextBody"/>
+              <w:rPr/>
+            </w:pPr>
+            <w:r>
+              <w:rPr/>
+              <w:t>if (count &gt; 1)</w:t>
+            </w:r>
+          </w:p>
+          <w:p>
+            <w:pPr>
+              <w:pStyle w:val="TextBody"/>
+              <w:rPr/>
+            </w:pPr>
+            <w:r>
+              <w:rPr/>
+              <w:t>{</w:t>
+            </w:r>
+          </w:p>
+          <w:p>
+            <w:pPr>
+              <w:pStyle w:val="TextBody"/>
+              <w:rPr/>
+            </w:pPr>
+            <w:r>
+              <w:rPr/>
+              <w:t>for (j = 0; j &lt; len; j++)</w:t>
+            </w:r>
+          </w:p>
+          <w:p>
+            <w:pPr>
+              <w:pStyle w:val="TextBody"/>
+              <w:rPr/>
+            </w:pPr>
+            <w:r>
+              <w:rPr/>
+              <w:t>if (s[i] == s[j] &amp;&amp; i != j)</w:t>
+            </w:r>
+          </w:p>
+          <w:p>
+            <w:pPr>
+              <w:pStyle w:val="TextBody"/>
+              <w:rPr/>
+            </w:pPr>
+            <w:r>
+              <w:rPr/>
+              <w:t>s[j] = '\0';</w:t>
+            </w:r>
+          </w:p>
+          <w:p>
+            <w:pPr>
+              <w:pStyle w:val="TextBody"/>
+              <w:rPr/>
+            </w:pPr>
+            <w:r>
+              <w:rPr/>
+              <w:t>}</w:t>
+            </w:r>
+          </w:p>
+          <w:p>
+            <w:pPr>
+              <w:pStyle w:val="TextBody"/>
+              <w:rPr/>
+            </w:pPr>
+            <w:r>
+              <w:rPr/>
+              <w:t>if (s[i] != '\0')</w:t>
+            </w:r>
+          </w:p>
+          <w:p>
+            <w:pPr>
+              <w:pStyle w:val="TextBody"/>
+              <w:rPr/>
+            </w:pPr>
+            <w:r>
+              <w:rPr/>
+              <w:t>{</w:t>
+            </w:r>
+          </w:p>
+          <w:p>
+            <w:pPr>
+              <w:pStyle w:val="TextBody"/>
+              <w:rPr/>
+            </w:pPr>
+            <w:r>
+              <w:rPr/>
+              <w:t>printf("%c occurs %d times.\n", s[i], count);</w:t>
+            </w:r>
+          </w:p>
+          <w:p>
+            <w:pPr>
+              <w:pStyle w:val="TextBody"/>
+              <w:rPr/>
+            </w:pPr>
+            <w:r>
+              <w:rPr/>
+              <w:t>}</w:t>
+            </w:r>
+          </w:p>
+          <w:p>
+            <w:pPr>
+              <w:pStyle w:val="TextBody"/>
+              <w:rPr/>
+            </w:pPr>
+            <w:r>
+              <w:rPr/>
+              <w:t>}</w:t>
+            </w:r>
+          </w:p>
+          <w:p>
+            <w:pPr>
+              <w:pStyle w:val="TextBody"/>
+              <w:rPr/>
+            </w:pPr>
+            <w:r>
+              <w:rPr/>
+              <w:t>}</w:t>
+            </w:r>
+          </w:p>
+          <w:p>
+            <w:pPr>
+              <w:pStyle w:val="TextBody"/>
+              <w:spacing w:before="0" w:after="140"/>
+              <w:rPr/>
+            </w:pPr>
+            <w:r>
+              <w:rPr/>
             </w:r>
           </w:p>
         </w:tc>
@@ -4167,7 +4907,7 @@
           </w:r>
           <w:r>
             <w:rPr/>
-            <w:t>8</w:t>
+            <w:t>13</w:t>
           </w:r>
           <w:r>
             <w:rPr/>

</xml_diff>

<commit_message>
Adding the pdfs and docs
</commit_message>
<xml_diff>
--- a/PSWC_WEEK5_StudentCopy.docx
+++ b/PSWC_WEEK5_StudentCopy.docx
@@ -1478,6 +1478,51 @@
             </w:pPr>
             <w:r>
               <w:rPr/>
+              <w:drawing>
+                <wp:anchor behindDoc="0" distT="0" distB="0" distL="0" distR="0" simplePos="0" locked="0" layoutInCell="1" allowOverlap="1" relativeHeight="20">
+                  <wp:simplePos x="0" y="0"/>
+                  <wp:positionH relativeFrom="column">
+                    <wp:align>center</wp:align>
+                  </wp:positionH>
+                  <wp:positionV relativeFrom="paragraph">
+                    <wp:posOffset>635</wp:posOffset>
+                  </wp:positionV>
+                  <wp:extent cx="5709920" cy="2385695"/>
+                  <wp:effectExtent l="0" t="0" r="0" b="0"/>
+                  <wp:wrapSquare wrapText="largest"/>
+                  <wp:docPr id="1" name="Image1" descr=""/>
+                  <wp:cNvGraphicFramePr>
+                    <a:graphicFrameLocks xmlns:a="http://schemas.openxmlformats.org/drawingml/2006/main" noChangeAspect="1"/>
+                  </wp:cNvGraphicFramePr>
+                  <a:graphic xmlns:a="http://schemas.openxmlformats.org/drawingml/2006/main">
+                    <a:graphicData uri="http://schemas.openxmlformats.org/drawingml/2006/picture">
+                      <pic:pic xmlns:pic="http://schemas.openxmlformats.org/drawingml/2006/picture">
+                        <pic:nvPicPr>
+                          <pic:cNvPr id="1" name="Image1" descr=""/>
+                          <pic:cNvPicPr>
+                            <a:picLocks noChangeAspect="1" noChangeArrowheads="1"/>
+                          </pic:cNvPicPr>
+                        </pic:nvPicPr>
+                        <pic:blipFill>
+                          <a:blip r:embed="rId2"/>
+                          <a:stretch>
+                            <a:fillRect/>
+                          </a:stretch>
+                        </pic:blipFill>
+                        <pic:spPr bwMode="auto">
+                          <a:xfrm>
+                            <a:off x="0" y="0"/>
+                            <a:ext cx="5709920" cy="2385695"/>
+                          </a:xfrm>
+                          <a:prstGeom prst="rect">
+                            <a:avLst/>
+                          </a:prstGeom>
+                        </pic:spPr>
+                      </pic:pic>
+                    </a:graphicData>
+                  </a:graphic>
+                </wp:anchor>
+              </w:drawing>
             </w:r>
           </w:p>
           <w:p>
@@ -2104,6 +2149,51 @@
             </w:pPr>
             <w:r>
               <w:rPr/>
+              <w:drawing>
+                <wp:anchor behindDoc="0" distT="0" distB="0" distL="0" distR="0" simplePos="0" locked="0" layoutInCell="1" allowOverlap="1" relativeHeight="21">
+                  <wp:simplePos x="0" y="0"/>
+                  <wp:positionH relativeFrom="column">
+                    <wp:align>center</wp:align>
+                  </wp:positionH>
+                  <wp:positionV relativeFrom="paragraph">
+                    <wp:posOffset>635</wp:posOffset>
+                  </wp:positionV>
+                  <wp:extent cx="5709920" cy="2411095"/>
+                  <wp:effectExtent l="0" t="0" r="0" b="0"/>
+                  <wp:wrapSquare wrapText="largest"/>
+                  <wp:docPr id="2" name="Image2" descr=""/>
+                  <wp:cNvGraphicFramePr>
+                    <a:graphicFrameLocks xmlns:a="http://schemas.openxmlformats.org/drawingml/2006/main" noChangeAspect="1"/>
+                  </wp:cNvGraphicFramePr>
+                  <a:graphic xmlns:a="http://schemas.openxmlformats.org/drawingml/2006/main">
+                    <a:graphicData uri="http://schemas.openxmlformats.org/drawingml/2006/picture">
+                      <pic:pic xmlns:pic="http://schemas.openxmlformats.org/drawingml/2006/picture">
+                        <pic:nvPicPr>
+                          <pic:cNvPr id="2" name="Image2" descr=""/>
+                          <pic:cNvPicPr>
+                            <a:picLocks noChangeAspect="1" noChangeArrowheads="1"/>
+                          </pic:cNvPicPr>
+                        </pic:nvPicPr>
+                        <pic:blipFill>
+                          <a:blip r:embed="rId3"/>
+                          <a:stretch>
+                            <a:fillRect/>
+                          </a:stretch>
+                        </pic:blipFill>
+                        <pic:spPr bwMode="auto">
+                          <a:xfrm>
+                            <a:off x="0" y="0"/>
+                            <a:ext cx="5709920" cy="2411095"/>
+                          </a:xfrm>
+                          <a:prstGeom prst="rect">
+                            <a:avLst/>
+                          </a:prstGeom>
+                        </pic:spPr>
+                      </pic:pic>
+                    </a:graphicData>
+                  </a:graphic>
+                </wp:anchor>
+              </w:drawing>
             </w:r>
           </w:p>
           <w:p>
@@ -2938,6 +3028,51 @@
             </w:pPr>
             <w:r>
               <w:rPr/>
+              <w:drawing>
+                <wp:anchor behindDoc="0" distT="0" distB="0" distL="0" distR="0" simplePos="0" locked="0" layoutInCell="1" allowOverlap="1" relativeHeight="22">
+                  <wp:simplePos x="0" y="0"/>
+                  <wp:positionH relativeFrom="column">
+                    <wp:align>center</wp:align>
+                  </wp:positionH>
+                  <wp:positionV relativeFrom="paragraph">
+                    <wp:posOffset>635</wp:posOffset>
+                  </wp:positionV>
+                  <wp:extent cx="5709920" cy="2405380"/>
+                  <wp:effectExtent l="0" t="0" r="0" b="0"/>
+                  <wp:wrapSquare wrapText="largest"/>
+                  <wp:docPr id="3" name="Image3" descr=""/>
+                  <wp:cNvGraphicFramePr>
+                    <a:graphicFrameLocks xmlns:a="http://schemas.openxmlformats.org/drawingml/2006/main" noChangeAspect="1"/>
+                  </wp:cNvGraphicFramePr>
+                  <a:graphic xmlns:a="http://schemas.openxmlformats.org/drawingml/2006/main">
+                    <a:graphicData uri="http://schemas.openxmlformats.org/drawingml/2006/picture">
+                      <pic:pic xmlns:pic="http://schemas.openxmlformats.org/drawingml/2006/picture">
+                        <pic:nvPicPr>
+                          <pic:cNvPr id="3" name="Image3" descr=""/>
+                          <pic:cNvPicPr>
+                            <a:picLocks noChangeAspect="1" noChangeArrowheads="1"/>
+                          </pic:cNvPicPr>
+                        </pic:nvPicPr>
+                        <pic:blipFill>
+                          <a:blip r:embed="rId4"/>
+                          <a:stretch>
+                            <a:fillRect/>
+                          </a:stretch>
+                        </pic:blipFill>
+                        <pic:spPr bwMode="auto">
+                          <a:xfrm>
+                            <a:off x="0" y="0"/>
+                            <a:ext cx="5709920" cy="2405380"/>
+                          </a:xfrm>
+                          <a:prstGeom prst="rect">
+                            <a:avLst/>
+                          </a:prstGeom>
+                        </pic:spPr>
+                      </pic:pic>
+                    </a:graphicData>
+                  </a:graphic>
+                </wp:anchor>
+              </w:drawing>
             </w:r>
           </w:p>
           <w:p>
@@ -3769,6 +3904,53 @@
               <w:rPr/>
             </w:pPr>
             <w:r>
+              <w:drawing>
+                <wp:anchor behindDoc="0" distT="0" distB="0" distL="0" distR="0" simplePos="0" locked="0" layoutInCell="1" allowOverlap="1" relativeHeight="23">
+                  <wp:simplePos x="0" y="0"/>
+                  <wp:positionH relativeFrom="column">
+                    <wp:posOffset>522605</wp:posOffset>
+                  </wp:positionH>
+                  <wp:positionV relativeFrom="paragraph">
+                    <wp:posOffset>99060</wp:posOffset>
+                  </wp:positionV>
+                  <wp:extent cx="5255260" cy="2211705"/>
+                  <wp:effectExtent l="0" t="0" r="0" b="0"/>
+                  <wp:wrapSquare wrapText="largest"/>
+                  <wp:docPr id="4" name="Image4" descr=""/>
+                  <wp:cNvGraphicFramePr>
+                    <a:graphicFrameLocks xmlns:a="http://schemas.openxmlformats.org/drawingml/2006/main" noChangeAspect="1"/>
+                  </wp:cNvGraphicFramePr>
+                  <a:graphic xmlns:a="http://schemas.openxmlformats.org/drawingml/2006/main">
+                    <a:graphicData uri="http://schemas.openxmlformats.org/drawingml/2006/picture">
+                      <pic:pic xmlns:pic="http://schemas.openxmlformats.org/drawingml/2006/picture">
+                        <pic:nvPicPr>
+                          <pic:cNvPr id="4" name="Image4" descr=""/>
+                          <pic:cNvPicPr>
+                            <a:picLocks noChangeAspect="1" noChangeArrowheads="1"/>
+                          </pic:cNvPicPr>
+                        </pic:nvPicPr>
+                        <pic:blipFill>
+                          <a:blip r:embed="rId5"/>
+                          <a:stretch>
+                            <a:fillRect/>
+                          </a:stretch>
+                        </pic:blipFill>
+                        <pic:spPr bwMode="auto">
+                          <a:xfrm>
+                            <a:off x="0" y="0"/>
+                            <a:ext cx="5255260" cy="2211705"/>
+                          </a:xfrm>
+                          <a:prstGeom prst="rect">
+                            <a:avLst/>
+                          </a:prstGeom>
+                        </pic:spPr>
+                      </pic:pic>
+                    </a:graphicData>
+                  </a:graphic>
+                </wp:anchor>
+              </w:drawing>
+            </w:r>
+            <w:r>
               <w:rPr/>
               <w:t xml:space="preserve">Output Screenshot: </w:t>
             </w:r>
@@ -4021,7 +4203,7 @@
       </w:tr>
       <w:tr>
         <w:trPr>
-          <w:trHeight w:val="609" w:hRule="atLeast"/>
+          <w:trHeight w:val="7020" w:hRule="atLeast"/>
         </w:trPr>
         <w:tc>
           <w:tcPr>
@@ -4430,7 +4612,7 @@
       </w:tr>
       <w:tr>
         <w:trPr>
-          <w:trHeight w:val="561" w:hRule="atLeast"/>
+          <w:trHeight w:val="5400" w:hRule="atLeast"/>
         </w:trPr>
         <w:tc>
           <w:tcPr>
@@ -4480,6 +4662,51 @@
             </w:pPr>
             <w:r>
               <w:rPr/>
+              <w:drawing>
+                <wp:anchor behindDoc="0" distT="0" distB="0" distL="0" distR="0" simplePos="0" locked="0" layoutInCell="1" allowOverlap="1" relativeHeight="24">
+                  <wp:simplePos x="0" y="0"/>
+                  <wp:positionH relativeFrom="column">
+                    <wp:posOffset>217805</wp:posOffset>
+                  </wp:positionH>
+                  <wp:positionV relativeFrom="paragraph">
+                    <wp:posOffset>653415</wp:posOffset>
+                  </wp:positionV>
+                  <wp:extent cx="5364480" cy="2239010"/>
+                  <wp:effectExtent l="0" t="0" r="0" b="0"/>
+                  <wp:wrapSquare wrapText="largest"/>
+                  <wp:docPr id="5" name="Image5" descr=""/>
+                  <wp:cNvGraphicFramePr>
+                    <a:graphicFrameLocks xmlns:a="http://schemas.openxmlformats.org/drawingml/2006/main" noChangeAspect="1"/>
+                  </wp:cNvGraphicFramePr>
+                  <a:graphic xmlns:a="http://schemas.openxmlformats.org/drawingml/2006/main">
+                    <a:graphicData uri="http://schemas.openxmlformats.org/drawingml/2006/picture">
+                      <pic:pic xmlns:pic="http://schemas.openxmlformats.org/drawingml/2006/picture">
+                        <pic:nvPicPr>
+                          <pic:cNvPr id="5" name="Image5" descr=""/>
+                          <pic:cNvPicPr>
+                            <a:picLocks noChangeAspect="1" noChangeArrowheads="1"/>
+                          </pic:cNvPicPr>
+                        </pic:nvPicPr>
+                        <pic:blipFill>
+                          <a:blip r:embed="rId6"/>
+                          <a:stretch>
+                            <a:fillRect/>
+                          </a:stretch>
+                        </pic:blipFill>
+                        <pic:spPr bwMode="auto">
+                          <a:xfrm>
+                            <a:off x="0" y="0"/>
+                            <a:ext cx="5364480" cy="2239010"/>
+                          </a:xfrm>
+                          <a:prstGeom prst="rect">
+                            <a:avLst/>
+                          </a:prstGeom>
+                        </pic:spPr>
+                      </pic:pic>
+                    </a:graphicData>
+                  </a:graphic>
+                </wp:anchor>
+              </w:drawing>
             </w:r>
           </w:p>
         </w:tc>
@@ -4681,7 +4908,7 @@
       </w:tr>
       <w:tr>
         <w:trPr>
-          <w:trHeight w:val="481" w:hRule="atLeast"/>
+          <w:trHeight w:val="1620" w:hRule="atLeast"/>
         </w:trPr>
         <w:tc>
           <w:tcPr>
@@ -4711,9 +4938,6 @@
           <w:p>
             <w:pPr>
               <w:pStyle w:val="TextBody"/>
-              <w:spacing w:lineRule="auto" w:line="240" w:before="0" w:after="0"/>
-              <w:ind w:right="716" w:hanging="0"/>
-              <w:jc w:val="both"/>
               <w:rPr/>
             </w:pPr>
             <w:r>
@@ -4724,9 +4948,580 @@
           <w:p>
             <w:pPr>
               <w:pStyle w:val="TextBody"/>
-              <w:spacing w:lineRule="auto" w:line="240" w:before="0" w:after="0"/>
-              <w:ind w:right="716" w:hanging="0"/>
-              <w:jc w:val="both"/>
+              <w:rPr/>
+            </w:pPr>
+            <w:r>
+              <w:rPr/>
+              <w:t>#include &lt;stdio.h&gt;</w:t>
+            </w:r>
+          </w:p>
+          <w:p>
+            <w:pPr>
+              <w:pStyle w:val="TextBody"/>
+              <w:rPr/>
+            </w:pPr>
+            <w:r>
+              <w:rPr/>
+              <w:t>#include "practice2_tcheck.c"</w:t>
+            </w:r>
+          </w:p>
+          <w:p>
+            <w:pPr>
+              <w:pStyle w:val="TextBody"/>
+              <w:rPr/>
+            </w:pPr>
+            <w:r>
+              <w:rPr/>
+              <w:t>int strend(char *s, char *t);</w:t>
+            </w:r>
+          </w:p>
+          <w:p>
+            <w:pPr>
+              <w:pStyle w:val="TextBody"/>
+              <w:rPr/>
+            </w:pPr>
+            <w:r>
+              <w:rPr/>
+              <w:t>int main()</w:t>
+            </w:r>
+          </w:p>
+          <w:p>
+            <w:pPr>
+              <w:pStyle w:val="TextBody"/>
+              <w:rPr/>
+            </w:pPr>
+            <w:r>
+              <w:rPr/>
+              <w:t>{</w:t>
+            </w:r>
+          </w:p>
+          <w:p>
+            <w:pPr>
+              <w:pStyle w:val="TextBody"/>
+              <w:rPr/>
+            </w:pPr>
+            <w:r>
+              <w:rPr/>
+              <w:t>char s[50], t[50];</w:t>
+            </w:r>
+          </w:p>
+          <w:p>
+            <w:pPr>
+              <w:pStyle w:val="TextBody"/>
+              <w:rPr/>
+            </w:pPr>
+            <w:r>
+              <w:rPr/>
+              <w:t>int result;</w:t>
+            </w:r>
+          </w:p>
+          <w:p>
+            <w:pPr>
+              <w:pStyle w:val="TextBody"/>
+              <w:rPr/>
+            </w:pPr>
+            <w:r>
+              <w:rPr/>
+              <w:t>printf("Enter the string 1: \n");</w:t>
+            </w:r>
+          </w:p>
+          <w:p>
+            <w:pPr>
+              <w:pStyle w:val="TextBody"/>
+              <w:rPr/>
+            </w:pPr>
+            <w:r>
+              <w:rPr/>
+              <w:t>scanf("%[^\n]s", s);</w:t>
+            </w:r>
+          </w:p>
+          <w:p>
+            <w:pPr>
+              <w:pStyle w:val="TextBody"/>
+              <w:rPr/>
+            </w:pPr>
+            <w:r>
+              <w:rPr/>
+              <w:t>printf("Enter the string 2: \n");</w:t>
+            </w:r>
+          </w:p>
+          <w:p>
+            <w:pPr>
+              <w:pStyle w:val="TextBody"/>
+              <w:rPr/>
+            </w:pPr>
+            <w:r>
+              <w:rPr/>
+              <w:t>scanf("%s", t);</w:t>
+            </w:r>
+          </w:p>
+          <w:p>
+            <w:pPr>
+              <w:pStyle w:val="TextBody"/>
+              <w:rPr/>
+            </w:pPr>
+            <w:r>
+              <w:rPr/>
+              <w:t>result = strend(s, t);</w:t>
+            </w:r>
+          </w:p>
+          <w:p>
+            <w:pPr>
+              <w:pStyle w:val="TextBody"/>
+              <w:rPr/>
+            </w:pPr>
+            <w:r>
+              <w:rPr/>
+              <w:t>printf("Result is: %d\n", result);</w:t>
+            </w:r>
+          </w:p>
+          <w:p>
+            <w:pPr>
+              <w:pStyle w:val="TextBody"/>
+              <w:rPr/>
+            </w:pPr>
+            <w:r>
+              <w:rPr/>
+              <w:t>return 0;</w:t>
+            </w:r>
+          </w:p>
+          <w:p>
+            <w:pPr>
+              <w:pStyle w:val="TextBody"/>
+              <w:rPr/>
+            </w:pPr>
+            <w:r>
+              <w:rPr/>
+              <w:t>}</w:t>
+            </w:r>
+          </w:p>
+          <w:p>
+            <w:pPr>
+              <w:pStyle w:val="TextBody"/>
+              <w:rPr/>
+            </w:pPr>
+            <w:r>
+              <w:rPr/>
+            </w:r>
+          </w:p>
+          <w:p>
+            <w:pPr>
+              <w:pStyle w:val="TextBody"/>
+              <w:rPr/>
+            </w:pPr>
+            <w:r>
+              <w:rPr/>
+              <w:t>#include &lt;string.h&gt;</w:t>
+            </w:r>
+          </w:p>
+          <w:p>
+            <w:pPr>
+              <w:pStyle w:val="TextBody"/>
+              <w:rPr/>
+            </w:pPr>
+            <w:r>
+              <w:rPr/>
+              <w:t>int strend(char *s, char *t)</w:t>
+            </w:r>
+          </w:p>
+          <w:p>
+            <w:pPr>
+              <w:pStyle w:val="TextBody"/>
+              <w:rPr/>
+            </w:pPr>
+            <w:r>
+              <w:rPr/>
+              <w:t>{</w:t>
+            </w:r>
+          </w:p>
+          <w:p>
+            <w:pPr>
+              <w:pStyle w:val="TextBody"/>
+              <w:rPr/>
+            </w:pPr>
+            <w:r>
+              <w:rPr/>
+              <w:t>int i, j, len_s, len_t, res, count = 0, flag = 0;</w:t>
+            </w:r>
+          </w:p>
+          <w:p>
+            <w:pPr>
+              <w:pStyle w:val="TextBody"/>
+              <w:rPr/>
+            </w:pPr>
+            <w:r>
+              <w:rPr/>
+              <w:t>len_s = strlen(s);</w:t>
+            </w:r>
+          </w:p>
+          <w:p>
+            <w:pPr>
+              <w:pStyle w:val="TextBody"/>
+              <w:rPr/>
+            </w:pPr>
+            <w:r>
+              <w:rPr/>
+              <w:t>len_t = strlen(t);</w:t>
+            </w:r>
+          </w:p>
+          <w:p>
+            <w:pPr>
+              <w:pStyle w:val="TextBody"/>
+              <w:rPr/>
+            </w:pPr>
+            <w:r>
+              <w:rPr/>
+              <w:t>for (i = len_s; i &gt; 0; i--)</w:t>
+            </w:r>
+          </w:p>
+          <w:p>
+            <w:pPr>
+              <w:pStyle w:val="TextBody"/>
+              <w:rPr/>
+            </w:pPr>
+            <w:r>
+              <w:rPr/>
+              <w:t>{</w:t>
+            </w:r>
+          </w:p>
+          <w:p>
+            <w:pPr>
+              <w:pStyle w:val="TextBody"/>
+              <w:rPr/>
+            </w:pPr>
+            <w:r>
+              <w:rPr/>
+              <w:t>if (s[i] == ' ')</w:t>
+            </w:r>
+          </w:p>
+          <w:p>
+            <w:pPr>
+              <w:pStyle w:val="TextBody"/>
+              <w:rPr/>
+            </w:pPr>
+            <w:r>
+              <w:rPr/>
+              <w:t>{</w:t>
+            </w:r>
+          </w:p>
+          <w:p>
+            <w:pPr>
+              <w:pStyle w:val="TextBody"/>
+              <w:rPr/>
+            </w:pPr>
+            <w:r>
+              <w:rPr/>
+              <w:t>count++;</w:t>
+            </w:r>
+          </w:p>
+          <w:p>
+            <w:pPr>
+              <w:pStyle w:val="TextBody"/>
+              <w:rPr/>
+            </w:pPr>
+            <w:r>
+              <w:rPr/>
+              <w:t>for (j = 0; j &lt; len_t; j++)</w:t>
+            </w:r>
+          </w:p>
+          <w:p>
+            <w:pPr>
+              <w:pStyle w:val="TextBody"/>
+              <w:rPr/>
+            </w:pPr>
+            <w:r>
+              <w:rPr/>
+              <w:t>{</w:t>
+            </w:r>
+          </w:p>
+          <w:p>
+            <w:pPr>
+              <w:pStyle w:val="TextBody"/>
+              <w:rPr/>
+            </w:pPr>
+            <w:r>
+              <w:rPr/>
+              <w:t>if (s[i + 1] == t[j])</w:t>
+            </w:r>
+          </w:p>
+          <w:p>
+            <w:pPr>
+              <w:pStyle w:val="TextBody"/>
+              <w:rPr/>
+            </w:pPr>
+            <w:r>
+              <w:rPr/>
+              <w:t>{</w:t>
+            </w:r>
+          </w:p>
+          <w:p>
+            <w:pPr>
+              <w:pStyle w:val="TextBody"/>
+              <w:rPr/>
+            </w:pPr>
+            <w:r>
+              <w:rPr/>
+              <w:t>i++;</w:t>
+            </w:r>
+          </w:p>
+          <w:p>
+            <w:pPr>
+              <w:pStyle w:val="TextBody"/>
+              <w:rPr/>
+            </w:pPr>
+            <w:r>
+              <w:rPr/>
+              <w:t>}</w:t>
+            </w:r>
+          </w:p>
+          <w:p>
+            <w:pPr>
+              <w:pStyle w:val="TextBody"/>
+              <w:rPr/>
+            </w:pPr>
+            <w:r>
+              <w:rPr/>
+              <w:t>else</w:t>
+            </w:r>
+          </w:p>
+          <w:p>
+            <w:pPr>
+              <w:pStyle w:val="TextBody"/>
+              <w:rPr/>
+            </w:pPr>
+            <w:r>
+              <w:rPr/>
+              <w:t>{</w:t>
+            </w:r>
+          </w:p>
+          <w:p>
+            <w:pPr>
+              <w:pStyle w:val="TextBody"/>
+              <w:rPr/>
+            </w:pPr>
+            <w:r>
+              <w:rPr/>
+              <w:t>flag++;</w:t>
+            </w:r>
+          </w:p>
+          <w:p>
+            <w:pPr>
+              <w:pStyle w:val="TextBody"/>
+              <w:rPr/>
+            </w:pPr>
+            <w:r>
+              <w:rPr/>
+              <w:t>}</w:t>
+            </w:r>
+          </w:p>
+          <w:p>
+            <w:pPr>
+              <w:pStyle w:val="TextBody"/>
+              <w:rPr/>
+            </w:pPr>
+            <w:r>
+              <w:rPr/>
+              <w:t>}</w:t>
+            </w:r>
+          </w:p>
+          <w:p>
+            <w:pPr>
+              <w:pStyle w:val="TextBody"/>
+              <w:rPr/>
+            </w:pPr>
+            <w:r>
+              <w:rPr/>
+              <w:t>res = i;</w:t>
+            </w:r>
+          </w:p>
+          <w:p>
+            <w:pPr>
+              <w:pStyle w:val="TextBody"/>
+              <w:rPr/>
+            </w:pPr>
+            <w:r>
+              <w:rPr/>
+              <w:t>}</w:t>
+            </w:r>
+          </w:p>
+          <w:p>
+            <w:pPr>
+              <w:pStyle w:val="TextBody"/>
+              <w:rPr/>
+            </w:pPr>
+            <w:r>
+              <w:rPr/>
+              <w:t>if (count &gt; 0)</w:t>
+            </w:r>
+          </w:p>
+          <w:p>
+            <w:pPr>
+              <w:pStyle w:val="TextBody"/>
+              <w:rPr/>
+            </w:pPr>
+            <w:r>
+              <w:rPr/>
+              <w:t>{</w:t>
+            </w:r>
+          </w:p>
+          <w:p>
+            <w:pPr>
+              <w:pStyle w:val="TextBody"/>
+              <w:rPr/>
+            </w:pPr>
+            <w:r>
+              <w:rPr/>
+              <w:t>i = 0;</w:t>
+            </w:r>
+          </w:p>
+          <w:p>
+            <w:pPr>
+              <w:pStyle w:val="TextBody"/>
+              <w:rPr/>
+            </w:pPr>
+            <w:r>
+              <w:rPr/>
+              <w:t>}</w:t>
+            </w:r>
+          </w:p>
+          <w:p>
+            <w:pPr>
+              <w:pStyle w:val="TextBody"/>
+              <w:rPr/>
+            </w:pPr>
+            <w:r>
+              <w:rPr/>
+              <w:t>}</w:t>
+            </w:r>
+          </w:p>
+          <w:p>
+            <w:pPr>
+              <w:pStyle w:val="TextBody"/>
+              <w:rPr/>
+            </w:pPr>
+            <w:r>
+              <w:rPr/>
+              <w:t>if (count &gt; 0 &amp;&amp; flag &gt; 0 &amp;&amp; res == len_s)</w:t>
+            </w:r>
+          </w:p>
+          <w:p>
+            <w:pPr>
+              <w:pStyle w:val="TextBody"/>
+              <w:rPr/>
+            </w:pPr>
+            <w:r>
+              <w:rPr/>
+            </w:r>
+          </w:p>
+          <w:p>
+            <w:pPr>
+              <w:pStyle w:val="TextBody"/>
+              <w:rPr/>
+            </w:pPr>
+            <w:r>
+              <w:rPr/>
+              <w:t>return 0;</w:t>
+            </w:r>
+          </w:p>
+          <w:p>
+            <w:pPr>
+              <w:pStyle w:val="TextBody"/>
+              <w:rPr/>
+            </w:pPr>
+            <w:r>
+              <w:rPr/>
+            </w:r>
+          </w:p>
+          <w:p>
+            <w:pPr>
+              <w:pStyle w:val="TextBody"/>
+              <w:rPr/>
+            </w:pPr>
+            <w:r>
+              <w:rPr/>
+              <w:t>else if (count &gt; 0 &amp;&amp; flag == 0 &amp;&amp; res == len_s)</w:t>
+            </w:r>
+          </w:p>
+          <w:p>
+            <w:pPr>
+              <w:pStyle w:val="TextBody"/>
+              <w:rPr/>
+            </w:pPr>
+            <w:r>
+              <w:rPr/>
+            </w:r>
+          </w:p>
+          <w:p>
+            <w:pPr>
+              <w:pStyle w:val="TextBody"/>
+              <w:rPr/>
+            </w:pPr>
+            <w:r>
+              <w:rPr/>
+              <w:t>return 1;</w:t>
+            </w:r>
+          </w:p>
+          <w:p>
+            <w:pPr>
+              <w:pStyle w:val="TextBody"/>
+              <w:rPr/>
+            </w:pPr>
+            <w:r>
+              <w:rPr/>
+            </w:r>
+          </w:p>
+          <w:p>
+            <w:pPr>
+              <w:pStyle w:val="TextBody"/>
+              <w:rPr/>
+            </w:pPr>
+            <w:r>
+              <w:rPr/>
+              <w:t>else</w:t>
+            </w:r>
+          </w:p>
+          <w:p>
+            <w:pPr>
+              <w:pStyle w:val="TextBody"/>
+              <w:rPr/>
+            </w:pPr>
+            <w:r>
+              <w:rPr/>
+              <w:t>return 0;</w:t>
+            </w:r>
+          </w:p>
+          <w:p>
+            <w:pPr>
+              <w:pStyle w:val="TextBody"/>
+              <w:rPr/>
+            </w:pPr>
+            <w:r>
+              <w:rPr/>
+            </w:r>
+          </w:p>
+          <w:p>
+            <w:pPr>
+              <w:pStyle w:val="TextBody"/>
+              <w:rPr/>
+            </w:pPr>
+            <w:r>
+              <w:rPr/>
+              <w:t>}</w:t>
+            </w:r>
+          </w:p>
+          <w:p>
+            <w:pPr>
+              <w:pStyle w:val="TextBody"/>
+              <w:rPr/>
+            </w:pPr>
+            <w:r>
+              <w:rPr/>
+            </w:r>
+          </w:p>
+          <w:p>
+            <w:pPr>
+              <w:pStyle w:val="TextBody"/>
+              <w:spacing w:before="0" w:after="140"/>
               <w:rPr/>
             </w:pPr>
             <w:r>
@@ -4787,6 +5582,51 @@
             </w:pPr>
             <w:r>
               <w:rPr/>
+              <w:drawing>
+                <wp:anchor behindDoc="0" distT="0" distB="0" distL="0" distR="0" simplePos="0" locked="0" layoutInCell="1" allowOverlap="1" relativeHeight="25">
+                  <wp:simplePos x="0" y="0"/>
+                  <wp:positionH relativeFrom="column">
+                    <wp:align>center</wp:align>
+                  </wp:positionH>
+                  <wp:positionV relativeFrom="paragraph">
+                    <wp:posOffset>635</wp:posOffset>
+                  </wp:positionV>
+                  <wp:extent cx="5255260" cy="2188210"/>
+                  <wp:effectExtent l="0" t="0" r="0" b="0"/>
+                  <wp:wrapSquare wrapText="largest"/>
+                  <wp:docPr id="6" name="Image6" descr=""/>
+                  <wp:cNvGraphicFramePr>
+                    <a:graphicFrameLocks xmlns:a="http://schemas.openxmlformats.org/drawingml/2006/main" noChangeAspect="1"/>
+                  </wp:cNvGraphicFramePr>
+                  <a:graphic xmlns:a="http://schemas.openxmlformats.org/drawingml/2006/main">
+                    <a:graphicData uri="http://schemas.openxmlformats.org/drawingml/2006/picture">
+                      <pic:pic xmlns:pic="http://schemas.openxmlformats.org/drawingml/2006/picture">
+                        <pic:nvPicPr>
+                          <pic:cNvPr id="6" name="Image6" descr=""/>
+                          <pic:cNvPicPr>
+                            <a:picLocks noChangeAspect="1" noChangeArrowheads="1"/>
+                          </pic:cNvPicPr>
+                        </pic:nvPicPr>
+                        <pic:blipFill>
+                          <a:blip r:embed="rId7"/>
+                          <a:stretch>
+                            <a:fillRect/>
+                          </a:stretch>
+                        </pic:blipFill>
+                        <pic:spPr bwMode="auto">
+                          <a:xfrm>
+                            <a:off x="0" y="0"/>
+                            <a:ext cx="5255260" cy="2188210"/>
+                          </a:xfrm>
+                          <a:prstGeom prst="rect">
+                            <a:avLst/>
+                          </a:prstGeom>
+                        </pic:spPr>
+                      </pic:pic>
+                    </a:graphicData>
+                  </a:graphic>
+                </wp:anchor>
+              </w:drawing>
             </w:r>
           </w:p>
         </w:tc>
@@ -4816,8 +5656,8 @@
       </w:r>
     </w:p>
     <w:sectPr>
-      <w:headerReference w:type="default" r:id="rId2"/>
-      <w:footerReference w:type="default" r:id="rId3"/>
+      <w:headerReference w:type="default" r:id="rId8"/>
+      <w:footerReference w:type="default" r:id="rId9"/>
       <w:type w:val="nextPage"/>
       <w:pgSz w:w="12240" w:h="15840"/>
       <w:pgMar w:left="1440" w:right="1260" w:header="720" w:top="777" w:footer="360" w:bottom="1260" w:gutter="0"/>
@@ -4907,7 +5747,7 @@
           </w:r>
           <w:r>
             <w:rPr/>
-            <w:t>13</w:t>
+            <w:t>1</w:t>
           </w:r>
           <w:r>
             <w:rPr/>
@@ -5058,7 +5898,7 @@
               <wp:inline distT="0" distB="0" distL="0" distR="0">
                 <wp:extent cx="605790" cy="571500"/>
                 <wp:effectExtent l="0" t="0" r="0" b="0"/>
-                <wp:docPr id="1" name="image1.png" descr="C:\Users\SRK\Pictures\pesu logo.png"/>
+                <wp:docPr id="7" name="image1.png" descr="C:\Users\SRK\Pictures\pesu logo.png"/>
                 <wp:cNvGraphicFramePr>
                   <a:graphicFrameLocks xmlns:a="http://schemas.openxmlformats.org/drawingml/2006/main" noChangeAspect="1"/>
                 </wp:cNvGraphicFramePr>
@@ -5066,7 +5906,7 @@
                   <a:graphicData uri="http://schemas.openxmlformats.org/drawingml/2006/picture">
                     <pic:pic xmlns:pic="http://schemas.openxmlformats.org/drawingml/2006/picture">
                       <pic:nvPicPr>
-                        <pic:cNvPr id="1" name="image1.png" descr="C:\Users\SRK\Pictures\pesu logo.png"/>
+                        <pic:cNvPr id="7" name="image1.png" descr="C:\Users\SRK\Pictures\pesu logo.png"/>
                         <pic:cNvPicPr>
                           <a:picLocks noChangeAspect="1" noChangeArrowheads="1"/>
                         </pic:cNvPicPr>

</xml_diff>